<commit_message>
refs #641 Anhang aktualisiert
</commit_message>
<xml_diff>
--- a/doc/04_Anhang/A_00_Titelblatt_Anhang_A.docx
+++ b/doc/04_Anhang/A_00_Titelblatt_Anhang_A.docx
@@ -44,13 +44,25 @@
               </w:rPr>
               <w:t>Elmer Lukas, Heidt Christina,</w:t>
             </w:r>
-            <w:bookmarkStart w:id="0" w:name="_GoBack"/>
-            <w:bookmarkEnd w:id="0"/>
             <w:r>
               <w:rPr>
                 <w:color w:val="4F4F59"/>
               </w:rPr>
-              <w:t xml:space="preserve"> Treichler Delia</w:t>
+              <w:t xml:space="preserve"> </w:t>
+            </w:r>
+            <w:proofErr w:type="spellStart"/>
+            <w:r>
+              <w:rPr>
+                <w:color w:val="4F4F59"/>
+              </w:rPr>
+              <w:t>Treichler</w:t>
+            </w:r>
+            <w:proofErr w:type="spellEnd"/>
+            <w:r>
+              <w:rPr>
+                <w:color w:val="4F4F59"/>
+              </w:rPr>
+              <w:t xml:space="preserve"> Delia</w:t>
             </w:r>
           </w:p>
           <w:p>
@@ -246,6 +258,24 @@
               </w:rPr>
               <w:t>Literaturverzeichnis</w:t>
             </w:r>
+            <w:r>
+              <w:rPr>
+                <w:rFonts w:asciiTheme="majorHAnsi" w:eastAsiaTheme="majorEastAsia" w:hAnsiTheme="majorHAnsi" w:cstheme="majorBidi"/>
+                <w:sz w:val="44"/>
+                <w:szCs w:val="44"/>
+              </w:rPr>
+              <w:t xml:space="preserve"> und </w:t>
+            </w:r>
+            <w:bookmarkStart w:id="0" w:name="_GoBack"/>
+            <w:bookmarkEnd w:id="0"/>
+            <w:r>
+              <w:rPr>
+                <w:rFonts w:asciiTheme="majorHAnsi" w:eastAsiaTheme="majorEastAsia" w:hAnsiTheme="majorHAnsi" w:cstheme="majorBidi"/>
+                <w:sz w:val="44"/>
+                <w:szCs w:val="44"/>
+              </w:rPr>
+              <w:t>Referenzen</w:t>
+            </w:r>
           </w:p>
         </w:tc>
       </w:tr>
@@ -460,31 +490,16 @@
       </w:rPr>
       <w:t xml:space="preserve"> von </w:t>
     </w:r>
-    <w:r>
-      <w:fldChar w:fldCharType="begin"/>
-    </w:r>
-    <w:r>
-      <w:instrText>NUMPAGES  \* Arabic  \* MERGEFORMAT</w:instrText>
-    </w:r>
-    <w:r>
-      <w:fldChar w:fldCharType="separate"/>
-    </w:r>
-    <w:r>
-      <w:rPr>
-        <w:b/>
-        <w:noProof/>
-        <w:lang w:val="de-DE"/>
-      </w:rPr>
-      <w:t>1</w:t>
-    </w:r>
-    <w:r>
-      <w:rPr>
-        <w:b/>
-        <w:noProof/>
-        <w:lang w:val="de-DE"/>
-      </w:rPr>
-      <w:fldChar w:fldCharType="end"/>
-    </w:r>
+    <w:fldSimple w:instr="NUMPAGES  \* Arabic  \* MERGEFORMAT">
+      <w:r>
+        <w:rPr>
+          <w:b/>
+          <w:noProof/>
+          <w:lang w:val="de-DE"/>
+        </w:rPr>
+        <w:t>1</w:t>
+      </w:r>
+    </w:fldSimple>
   </w:p>
 </w:ftr>
 </file>
@@ -4174,7 +4189,7 @@
 </file>
 
 <file path=customXml/itemProps1.xml><?xml version="1.0" encoding="utf-8"?>
-<ds:datastoreItem xmlns:ds="http://schemas.openxmlformats.org/officeDocument/2006/customXml" ds:itemID="{EC5A3F1C-16F2-4586-B977-F8C753CFC402}">
+<ds:datastoreItem xmlns:ds="http://schemas.openxmlformats.org/officeDocument/2006/customXml" ds:itemID="{861F49E8-D2EF-4918-B5DE-86238C21B1D2}">
   <ds:schemaRefs>
     <ds:schemaRef ds:uri="http://schemas.openxmlformats.org/officeDocument/2006/bibliography"/>
   </ds:schemaRefs>

</xml_diff>